<commit_message>
Update paths and fix ampersand issue
</commit_message>
<xml_diff>
--- a/inputs/cv_template/cv_template.docx
+++ b/inputs/cv_template/cv_template.docx
@@ -366,7 +366,15 @@
                       <w:b/>
                       <w:bCs/>
                     </w:rPr>
-                    <w:t>{{ Key</w:t>
+                    <w:t xml:space="preserve">{{ </w:t>
+                  </w:r>
+                  <w:proofErr w:type="spellStart"/>
+                  <w:r>
+                    <w:rPr>
+                      <w:b/>
+                      <w:bCs/>
+                    </w:rPr>
+                    <w:t>Key</w:t>
                   </w:r>
                   <w:proofErr w:type="gramEnd"/>
                   <w:r>
@@ -374,7 +382,29 @@
                       <w:b/>
                       <w:bCs/>
                     </w:rPr>
-                    <w:t>_Competencies | join(', ') }}</w:t>
+                    <w:t>_Competencies</w:t>
+                  </w:r>
+                  <w:proofErr w:type="spellEnd"/>
+                  <w:r>
+                    <w:rPr>
+                      <w:b/>
+                      <w:bCs/>
+                    </w:rPr>
+                    <w:t xml:space="preserve"> | join(', ') </w:t>
+                  </w:r>
+                  <w:r>
+                    <w:rPr>
+                      <w:b/>
+                      <w:bCs/>
+                    </w:rPr>
+                    <w:t>| safe</w:t>
+                  </w:r>
+                  <w:r>
+                    <w:rPr>
+                      <w:b/>
+                      <w:bCs/>
+                    </w:rPr>
+                    <w:t>}}</w:t>
                   </w:r>
                 </w:p>
                 <w:p>
@@ -416,6 +446,7 @@
                     </w:rPr>
                     <w:t xml:space="preserve">{{ </w:t>
                   </w:r>
+                  <w:proofErr w:type="spellStart"/>
                   <w:r>
                     <w:rPr>
                       <w:b/>
@@ -431,12 +462,27 @@
                     </w:rPr>
                     <w:t>_Languages</w:t>
                   </w:r>
-                  <w:r>
-                    <w:rPr>
-                      <w:b/>
-                      <w:bCs/>
-                    </w:rPr>
-                    <w:t xml:space="preserve"> | join(', ') }}</w:t>
+                  <w:proofErr w:type="spellEnd"/>
+                  <w:r>
+                    <w:rPr>
+                      <w:b/>
+                      <w:bCs/>
+                    </w:rPr>
+                    <w:t xml:space="preserve"> | join(', ') </w:t>
+                  </w:r>
+                  <w:r>
+                    <w:rPr>
+                      <w:b/>
+                      <w:bCs/>
+                    </w:rPr>
+                    <w:t>| safe</w:t>
+                  </w:r>
+                  <w:r>
+                    <w:rPr>
+                      <w:b/>
+                      <w:bCs/>
+                    </w:rPr>
+                    <w:t>}}</w:t>
                   </w:r>
                 </w:p>
                 <w:p>
@@ -491,6 +537,7 @@
                     </w:rPr>
                     <w:t xml:space="preserve">{{ </w:t>
                   </w:r>
+                  <w:proofErr w:type="spellStart"/>
                   <w:r>
                     <w:rPr>
                       <w:b/>
@@ -520,12 +567,27 @@
                     </w:rPr>
                     <w:t>_Libraries</w:t>
                   </w:r>
-                  <w:r>
-                    <w:rPr>
-                      <w:b/>
-                      <w:bCs/>
-                    </w:rPr>
-                    <w:t xml:space="preserve"> | join(', ') }}</w:t>
+                  <w:proofErr w:type="spellEnd"/>
+                  <w:r>
+                    <w:rPr>
+                      <w:b/>
+                      <w:bCs/>
+                    </w:rPr>
+                    <w:t xml:space="preserve"> | join(', ') </w:t>
+                  </w:r>
+                  <w:r>
+                    <w:rPr>
+                      <w:b/>
+                      <w:bCs/>
+                    </w:rPr>
+                    <w:t>| safe</w:t>
+                  </w:r>
+                  <w:r>
+                    <w:rPr>
+                      <w:b/>
+                      <w:bCs/>
+                    </w:rPr>
+                    <w:t>}}</w:t>
                   </w:r>
                 </w:p>
                 <w:p>
@@ -554,7 +616,7 @@
                       <w:i/>
                       <w:iCs/>
                     </w:rPr>
-                    <w:t xml:space="preserve">     </w:t>
+                    <w:t xml:space="preserve">    </w:t>
                   </w:r>
                   <w:r>
                     <w:rPr>
@@ -598,6 +660,7 @@
                     </w:rPr>
                     <w:t xml:space="preserve">{{ </w:t>
                   </w:r>
+                  <w:proofErr w:type="spellStart"/>
                   <w:r>
                     <w:rPr>
                       <w:b/>
@@ -627,12 +690,27 @@
                     </w:rPr>
                     <w:t>_Platforms</w:t>
                   </w:r>
-                  <w:r>
-                    <w:rPr>
-                      <w:b/>
-                      <w:bCs/>
-                    </w:rPr>
-                    <w:t xml:space="preserve"> | join(', ') }}</w:t>
+                  <w:proofErr w:type="spellEnd"/>
+                  <w:r>
+                    <w:rPr>
+                      <w:b/>
+                      <w:bCs/>
+                    </w:rPr>
+                    <w:t xml:space="preserve"> | join(', ') </w:t>
+                  </w:r>
+                  <w:r>
+                    <w:rPr>
+                      <w:b/>
+                      <w:bCs/>
+                    </w:rPr>
+                    <w:t>| safe</w:t>
+                  </w:r>
+                  <w:r>
+                    <w:rPr>
+                      <w:b/>
+                      <w:bCs/>
+                    </w:rPr>
+                    <w:t>}}</w:t>
                   </w:r>
                 </w:p>
               </w:tc>
@@ -762,8 +840,19 @@
                       <w:sz w:val="20"/>
                       <w:szCs w:val="20"/>
                     </w:rPr>
-                    <w:t>, Channelscaler</w:t>
-                  </w:r>
+                    <w:t xml:space="preserve">, </w:t>
+                  </w:r>
+                  <w:proofErr w:type="spellStart"/>
+                  <w:r>
+                    <w:rPr>
+                      <w:b/>
+                      <w:bCs/>
+                      <w:sz w:val="20"/>
+                      <w:szCs w:val="20"/>
+                    </w:rPr>
+                    <w:t>Channelscaler</w:t>
+                  </w:r>
+                  <w:proofErr w:type="spellEnd"/>
                 </w:p>
               </w:tc>
               <w:tc>
@@ -1254,7 +1343,15 @@
                     <w:t>{{bullet}}</w:t>
                   </w:r>
                   <w:r>
-                    <w:t xml:space="preserve"> {% endfor %}</w:t>
+                    <w:t xml:space="preserve"> {% </w:t>
+                  </w:r>
+                  <w:proofErr w:type="spellStart"/>
+                  <w:r>
+                    <w:t>endfor</w:t>
+                  </w:r>
+                  <w:proofErr w:type="spellEnd"/>
+                  <w:r>
+                    <w:t xml:space="preserve"> %}</w:t>
                   </w:r>
                 </w:p>
               </w:tc>
@@ -1401,7 +1498,15 @@
                     <w:spacing w:line="240" w:lineRule="auto"/>
                   </w:pPr>
                   <w:r>
-                    <w:t>{{bullet}} {% endfor %}</w:t>
+                    <w:t xml:space="preserve">{{bullet}} {% </w:t>
+                  </w:r>
+                  <w:proofErr w:type="spellStart"/>
+                  <w:r>
+                    <w:t>endfor</w:t>
+                  </w:r>
+                  <w:proofErr w:type="spellEnd"/>
+                  <w:r>
+                    <w:t xml:space="preserve"> %}</w:t>
                   </w:r>
                 </w:p>
               </w:tc>

</xml_diff>